<commit_message>
updated lab4 windows execution
</commit_message>
<xml_diff>
--- a/Lab-4-Memory-Monitoring/Lab-4-Memory-Monitoring.docx
+++ b/Lab-4-Memory-Monitoring/Lab-4-Memory-Monitoring.docx
@@ -291,43 +291,7 @@
                 <w:szCs w:val="30"/>
                 <w:lang w:val="en-US"/>
               </w:rPr>
-              <w:t xml:space="preserve">Experiment </w:t>
-            </w:r>
-            <w:r>
-              <w:rPr>
-                <w:rFonts w:eastAsia="Liberation Sans" w:ascii="Liberation Sans" w:hAnsi="Liberation Sans"/>
-                <w:b/>
-                <w:spacing w:val="60"/>
-                <w:kern w:val="2"/>
-                <w:sz w:val="30"/>
-                <w:szCs w:val="30"/>
-                <w:lang w:val="en-US"/>
-              </w:rPr>
-              <w:t>4</w:t>
-            </w:r>
-            <w:r>
-              <w:rPr>
-                <w:rFonts w:eastAsia="Liberation Sans" w:ascii="Liberation Sans" w:hAnsi="Liberation Sans"/>
-                <w:b/>
-                <w:spacing w:val="60"/>
-                <w:kern w:val="2"/>
-                <w:sz w:val="30"/>
-                <w:szCs w:val="30"/>
-                <w:lang w:val="en-US"/>
-              </w:rPr>
-              <w:t xml:space="preserve">, </w:t>
-            </w:r>
-            <w:r>
-              <w:rPr>
-                <w:rFonts w:eastAsia="Liberation Sans" w:ascii="Liberation Sans" w:hAnsi="Liberation Sans"/>
-                <w:b/>
-                <w:spacing w:val="60"/>
-                <w:kern w:val="2"/>
-                <w:sz w:val="30"/>
-                <w:szCs w:val="30"/>
-                <w:lang w:val="en-US"/>
-              </w:rPr>
-              <w:t>Memory Monitoring</w:t>
+              <w:t>Experiment 4, Memory Monitoring</w:t>
             </w:r>
           </w:p>
         </w:tc>
@@ -951,7 +915,11 @@
         </w:rPr>
       </w:pPr>
       <w:r>
-        <w:rPr/>
+        <w:rPr>
+          <w:rFonts w:ascii="Liberation Sans" w:hAnsi="Liberation Sans"/>
+          <w:sz w:val="24"/>
+          <w:szCs w:val="24"/>
+        </w:rPr>
       </w:r>
     </w:p>
     <w:p>
@@ -989,7 +957,11 @@
         </w:rPr>
       </w:pPr>
       <w:r>
-        <w:rPr/>
+        <w:rPr>
+          <w:rFonts w:ascii="Liberation Sans" w:hAnsi="Liberation Sans"/>
+          <w:sz w:val="24"/>
+          <w:szCs w:val="24"/>
+        </w:rPr>
       </w:r>
     </w:p>
     <w:p>
@@ -1027,7 +999,11 @@
         </w:rPr>
       </w:pPr>
       <w:r>
-        <w:rPr/>
+        <w:rPr>
+          <w:rFonts w:ascii="Liberation Sans" w:hAnsi="Liberation Sans"/>
+          <w:sz w:val="24"/>
+          <w:szCs w:val="24"/>
+        </w:rPr>
       </w:r>
     </w:p>
     <w:p>
@@ -1065,7 +1041,11 @@
         </w:rPr>
       </w:pPr>
       <w:r>
-        <w:rPr/>
+        <w:rPr>
+          <w:rFonts w:ascii="Liberation Sans" w:hAnsi="Liberation Sans"/>
+          <w:sz w:val="24"/>
+          <w:szCs w:val="24"/>
+        </w:rPr>
       </w:r>
     </w:p>
     <w:p>
@@ -1103,7 +1083,11 @@
         </w:rPr>
       </w:pPr>
       <w:r>
-        <w:rPr/>
+        <w:rPr>
+          <w:rFonts w:ascii="Liberation Sans" w:hAnsi="Liberation Sans"/>
+          <w:sz w:val="24"/>
+          <w:szCs w:val="24"/>
+        </w:rPr>
       </w:r>
     </w:p>
     <w:p>
@@ -1150,7 +1134,11 @@
         </w:rPr>
       </w:pPr>
       <w:r>
-        <w:rPr/>
+        <w:rPr>
+          <w:rFonts w:ascii="Liberation Sans" w:hAnsi="Liberation Sans"/>
+          <w:sz w:val="24"/>
+          <w:szCs w:val="24"/>
+        </w:rPr>
       </w:r>
     </w:p>
     <w:p>
@@ -1188,7 +1176,11 @@
         </w:rPr>
       </w:pPr>
       <w:r>
-        <w:rPr/>
+        <w:rPr>
+          <w:rFonts w:ascii="Liberation Sans" w:hAnsi="Liberation Sans"/>
+          <w:sz w:val="24"/>
+          <w:szCs w:val="24"/>
+        </w:rPr>
       </w:r>
     </w:p>
     <w:p>
@@ -1226,7 +1218,11 @@
         </w:rPr>
       </w:pPr>
       <w:r>
-        <w:rPr/>
+        <w:rPr>
+          <w:rFonts w:ascii="Liberation Sans" w:hAnsi="Liberation Sans"/>
+          <w:sz w:val="24"/>
+          <w:szCs w:val="24"/>
+        </w:rPr>
       </w:r>
     </w:p>
     <w:p>
@@ -1264,7 +1260,11 @@
         </w:rPr>
       </w:pPr>
       <w:r>
-        <w:rPr/>
+        <w:rPr>
+          <w:rFonts w:ascii="Liberation Sans" w:hAnsi="Liberation Sans"/>
+          <w:sz w:val="24"/>
+          <w:szCs w:val="24"/>
+        </w:rPr>
       </w:r>
     </w:p>
     <w:p>
@@ -1302,7 +1302,11 @@
         </w:rPr>
       </w:pPr>
       <w:r>
-        <w:rPr/>
+        <w:rPr>
+          <w:rFonts w:ascii="Liberation Sans" w:hAnsi="Liberation Sans"/>
+          <w:sz w:val="24"/>
+          <w:szCs w:val="24"/>
+        </w:rPr>
       </w:r>
     </w:p>
     <w:p>
@@ -1448,13 +1452,162 @@
           <w:b/>
           <w:bCs/>
         </w:rPr>
-        <w:t>GetSystemInfo</w:t>
+        <w:t>Get</w:t>
+      </w:r>
+      <w:r>
+        <w:rPr>
+          <w:rFonts w:ascii="Liberation Sans" w:hAnsi="Liberation Sans"/>
+          <w:b/>
+          <w:bCs/>
+        </w:rPr>
+        <w:t>SystemInfo</w:t>
       </w:r>
     </w:p>
     <w:p>
       <w:pPr>
         <w:pStyle w:val="TextBody"/>
         <w:rPr>
+          <w:rFonts w:ascii="Liberation Sans" w:hAnsi="Liberation Sans"/>
+        </w:rPr>
+      </w:pPr>
+      <w:r>
+        <w:rPr>
+          <w:rFonts w:ascii="Liberation Sans" w:hAnsi="Liberation Sans"/>
+          <w:b w:val="false"/>
+          <w:bCs w:val="false"/>
+        </w:rPr>
+        <w:t>GetSystemInfo() retrieves information about the current system. It accepts a pointer to a SYSTEM_INFO structure that receives the information.</w:t>
+      </w:r>
+    </w:p>
+    <w:p>
+      <w:pPr>
+        <w:pStyle w:val="TextBody"/>
+        <w:rPr>
+          <w:rFonts w:ascii="Liberation Sans" w:hAnsi="Liberation Sans"/>
+        </w:rPr>
+      </w:pPr>
+      <w:r>
+        <w:rPr>
+          <w:rFonts w:ascii="Liberation Sans" w:hAnsi="Liberation Sans"/>
+          <w:b w:val="false"/>
+          <w:bCs w:val="false"/>
+        </w:rPr>
+        <w:t>The SYTEM_INFO structure contains information about the current computer system.</w:t>
+      </w:r>
+    </w:p>
+    <w:p>
+      <w:pPr>
+        <w:pStyle w:val="TextBody"/>
+        <w:numPr>
+          <w:ilvl w:val="0"/>
+          <w:numId w:val="4"/>
+        </w:numPr>
+        <w:rPr/>
+      </w:pPr>
+      <w:r>
+        <w:rPr>
+          <w:rFonts w:ascii="Liberation Sans" w:hAnsi="Liberation Sans"/>
+          <w:b w:val="false"/>
+          <w:bCs w:val="false"/>
+        </w:rPr>
+        <w:t>wProcessorArchitecture: The processor architecture of the installed operating system.</w:t>
+      </w:r>
+    </w:p>
+    <w:p>
+      <w:pPr>
+        <w:pStyle w:val="TextBody"/>
+        <w:numPr>
+          <w:ilvl w:val="0"/>
+          <w:numId w:val="4"/>
+        </w:numPr>
+        <w:rPr/>
+      </w:pPr>
+      <w:r>
+        <w:rPr>
+          <w:rFonts w:ascii="Liberation Sans" w:hAnsi="Liberation Sans"/>
+          <w:b w:val="false"/>
+          <w:bCs w:val="false"/>
+        </w:rPr>
+        <w:t>DwPageSize: The page size and the granularity of page protection and commitment. This is the page size used by the VirtualAlloc function.</w:t>
+      </w:r>
+    </w:p>
+    <w:p>
+      <w:pPr>
+        <w:pStyle w:val="TextBody"/>
+        <w:numPr>
+          <w:ilvl w:val="0"/>
+          <w:numId w:val="4"/>
+        </w:numPr>
+        <w:rPr/>
+      </w:pPr>
+      <w:r>
+        <w:rPr>
+          <w:rFonts w:ascii="Liberation Sans" w:hAnsi="Liberation Sans"/>
+          <w:b w:val="false"/>
+          <w:bCs w:val="false"/>
+        </w:rPr>
+        <w:t>lpMinimumApplicationAddress: A pointer to the lowest memory address accessible to applications and dynamic-link libraries (DLLs).</w:t>
+      </w:r>
+    </w:p>
+    <w:p>
+      <w:pPr>
+        <w:pStyle w:val="TextBody"/>
+        <w:numPr>
+          <w:ilvl w:val="0"/>
+          <w:numId w:val="4"/>
+        </w:numPr>
+        <w:rPr/>
+      </w:pPr>
+      <w:r>
+        <w:rPr>
+          <w:rFonts w:ascii="Liberation Sans" w:hAnsi="Liberation Sans"/>
+          <w:b w:val="false"/>
+          <w:bCs w:val="false"/>
+        </w:rPr>
+        <w:t>lpMaximumApplicationAddress: A pointer to the highest memory address accessible to applications and DLLs.</w:t>
+      </w:r>
+    </w:p>
+    <w:p>
+      <w:pPr>
+        <w:pStyle w:val="TextBody"/>
+        <w:numPr>
+          <w:ilvl w:val="0"/>
+          <w:numId w:val="4"/>
+        </w:numPr>
+        <w:rPr/>
+      </w:pPr>
+      <w:r>
+        <w:rPr>
+          <w:rFonts w:ascii="Liberation Sans" w:hAnsi="Liberation Sans"/>
+          <w:b w:val="false"/>
+          <w:bCs w:val="false"/>
+        </w:rPr>
+        <w:t>dwAllocationGranularity: The granularity for the starting address at which virtual memory can be allocated.</w:t>
+      </w:r>
+    </w:p>
+    <w:p>
+      <w:pPr>
+        <w:pStyle w:val="TextBody"/>
+        <w:rPr>
+          <w:b/>
+          <w:b/>
+          <w:bCs/>
+        </w:rPr>
+      </w:pPr>
+      <w:r>
+        <w:rPr>
+          <w:rFonts w:ascii="Liberation Sans" w:hAnsi="Liberation Sans"/>
+          <w:b/>
+          <w:bCs/>
+        </w:rPr>
+        <w:t xml:space="preserve">VirtualAlloc </w:t>
+      </w:r>
+    </w:p>
+    <w:p>
+      <w:pPr>
+        <w:pStyle w:val="TextBody"/>
+        <w:rPr>
+          <w:rFonts w:ascii="Liberation Sans" w:hAnsi="Liberation Sans"/>
           <w:b w:val="false"/>
           <w:b w:val="false"/>
           <w:bCs w:val="false"/>
@@ -1466,13 +1619,18 @@
           <w:b w:val="false"/>
           <w:bCs w:val="false"/>
         </w:rPr>
-        <w:t>GetSystemInfo() retrieves information about the current system. It accepts a pointer to a SYSTEM_INFO structure that receives the information.</w:t>
+        <w:t xml:space="preserve">The VirtualAlloc function reserves, commits, or changes the state of a region of pages in the virtual address space of the calling process. Memory allocated by this function is automatically initialized to zero. It takes 4 arguments. </w:t>
       </w:r>
     </w:p>
     <w:p>
       <w:pPr>
         <w:pStyle w:val="TextBody"/>
-        <w:rPr>
+        <w:numPr>
+          <w:ilvl w:val="0"/>
+          <w:numId w:val="5"/>
+        </w:numPr>
+        <w:rPr>
+          <w:rFonts w:ascii="Liberation Sans" w:hAnsi="Liberation Sans"/>
           <w:b w:val="false"/>
           <w:b w:val="false"/>
           <w:bCs w:val="false"/>
@@ -1484,7 +1642,45 @@
           <w:b w:val="false"/>
           <w:bCs w:val="false"/>
         </w:rPr>
-        <w:t xml:space="preserve">The SYTEM_INFO structure contains information about the current computer system. For this experiment, the ProcessorArchitecture, NumberOfProcessors, and AllocationGranularity will be retrieved. </w:t>
+        <w:t xml:space="preserve">LpAddress: the starting address of the region to allocate. </w:t>
+      </w:r>
+    </w:p>
+    <w:p>
+      <w:pPr>
+        <w:pStyle w:val="TextBody"/>
+        <w:rPr>
+          <w:rFonts w:ascii="Liberation Sans" w:hAnsi="Liberation Sans"/>
+          <w:b/>
+          <w:b/>
+          <w:bCs/>
+        </w:rPr>
+      </w:pPr>
+      <w:r>
+        <w:rPr>
+          <w:rFonts w:ascii="Liberation Sans" w:hAnsi="Liberation Sans"/>
+          <w:b/>
+          <w:bCs/>
+        </w:rPr>
+        <w:t>VirtualAllocEx</w:t>
+      </w:r>
+    </w:p>
+    <w:p>
+      <w:pPr>
+        <w:pStyle w:val="TextBody"/>
+        <w:rPr>
+          <w:rFonts w:ascii="Liberation Sans" w:hAnsi="Liberation Sans"/>
+          <w:b w:val="false"/>
+          <w:b w:val="false"/>
+          <w:bCs w:val="false"/>
+        </w:rPr>
+      </w:pPr>
+      <w:r>
+        <w:rPr>
+          <w:rFonts w:ascii="Liberation Sans" w:hAnsi="Liberation Sans"/>
+          <w:b w:val="false"/>
+          <w:bCs w:val="false"/>
+        </w:rPr>
+        <w:t>The VirtualAllocEx function is used to allocate memory in the address space of another process.</w:t>
       </w:r>
     </w:p>
     <w:p>
@@ -1524,7 +1720,11 @@
         </w:rPr>
       </w:pPr>
       <w:r>
-        <w:rPr/>
+        <w:rPr>
+          <w:rFonts w:ascii="Liberation Sans" w:hAnsi="Liberation Sans"/>
+          <w:b w:val="false"/>
+          <w:bCs w:val="false"/>
+        </w:rPr>
       </w:r>
     </w:p>
     <w:tbl>
@@ -1565,7 +1765,9 @@
               </w:rPr>
             </w:pPr>
             <w:r>
-              <w:rPr/>
+              <w:rPr>
+                <w:rFonts w:ascii="Liberation Mono" w:hAnsi="Liberation Mono"/>
+              </w:rPr>
             </w:r>
           </w:p>
         </w:tc>
@@ -1594,8 +1796,9 @@
       </w:pPr>
       <w:r>
         <w:rPr>
-          <w:rFonts w:eastAsia="Liberation Sans" w:ascii="Liberation Sans" w:hAnsi="Liberation Sans"/>
-          <w:lang w:val="en-US"/>
+          <w:rFonts w:ascii="Liberation Sans" w:hAnsi="Liberation Sans"/>
+          <w:b w:val="false"/>
+          <w:bCs w:val="false"/>
         </w:rPr>
       </w:r>
     </w:p>
@@ -1662,7 +1865,17 @@
         </w:rPr>
       </w:pPr>
       <w:r>
-        <w:rPr/>
+        <w:rPr>
+          <w:rFonts w:eastAsia="Liberation Sans" w:ascii="Liberation Sans" w:hAnsi="Liberation Sans"/>
+          <w:b w:val="false"/>
+          <w:i w:val="false"/>
+          <w:caps w:val="false"/>
+          <w:smallCaps w:val="false"/>
+          <w:color w:val="000000"/>
+          <w:spacing w:val="0"/>
+          <w:sz w:val="24"/>
+          <w:szCs w:val="24"/>
+        </w:rPr>
       </w:r>
     </w:p>
     <w:p>
@@ -1840,14 +2053,12 @@
           <w:t>https://learn.microsoft.com/en-us/windows/win32/api/sysinfoapi/nf-sysinfoapi-getsysteminfo</w:t>
         </w:r>
       </w:hyperlink>
-      <w:hyperlink r:id="rId4">
-        <w:r>
-          <w:rPr>
-            <w:rStyle w:val="InternetLink"/>
-          </w:rPr>
-          <w:t xml:space="preserve"> </w:t>
-        </w:r>
-      </w:hyperlink>
+      <w:r>
+        <w:rPr>
+          <w:rStyle w:val="InternetLink"/>
+        </w:rPr>
+        <w:t xml:space="preserve"> </w:t>
+      </w:r>
     </w:p>
     <w:p>
       <w:pPr>
@@ -1861,7 +2072,7 @@
         <w:jc w:val="left"/>
         <w:rPr/>
       </w:pPr>
-      <w:hyperlink r:id="rId5">
+      <w:hyperlink r:id="rId4">
         <w:r>
           <w:rPr>
             <w:rStyle w:val="InternetLink"/>
@@ -1869,14 +2080,12 @@
           <w:t>https://learn.microsoft.com/en-us/windows/win32/api/sysinfoapi/ns-sysinfoapi-system_info</w:t>
         </w:r>
       </w:hyperlink>
-      <w:hyperlink r:id="rId6">
-        <w:r>
-          <w:rPr>
-            <w:rStyle w:val="InternetLink"/>
-          </w:rPr>
-          <w:t xml:space="preserve"> </w:t>
-        </w:r>
-      </w:hyperlink>
+      <w:r>
+        <w:rPr>
+          <w:rStyle w:val="InternetLink"/>
+        </w:rPr>
+        <w:t xml:space="preserve"> </w:t>
+      </w:r>
     </w:p>
     <w:p>
       <w:pPr>
@@ -1890,7 +2099,7 @@
         <w:jc w:val="left"/>
         <w:rPr/>
       </w:pPr>
-      <w:hyperlink r:id="rId7">
+      <w:hyperlink r:id="rId5">
         <w:r>
           <w:rPr>
             <w:rStyle w:val="InternetLink"/>
@@ -1898,14 +2107,12 @@
           <w:t>https://learn.microsoft.com/en-gb/windows/win32/sysinfo/getting-hardware-information?redirectedfrom=MSDN</w:t>
         </w:r>
       </w:hyperlink>
-      <w:hyperlink r:id="rId8">
-        <w:r>
-          <w:rPr>
-            <w:rStyle w:val="InternetLink"/>
-          </w:rPr>
-          <w:t xml:space="preserve"> </w:t>
-        </w:r>
-      </w:hyperlink>
+      <w:r>
+        <w:rPr>
+          <w:rStyle w:val="InternetLink"/>
+        </w:rPr>
+        <w:t xml:space="preserve"> </w:t>
+      </w:r>
     </w:p>
     <w:p>
       <w:pPr>
@@ -2318,6 +2525,280 @@
       <w:rPr/>
     </w:lvl>
   </w:abstractNum>
+  <w:abstractNum w:abstractNumId="4">
+    <w:lvl w:ilvl="0">
+      <w:start w:val="1"/>
+      <w:numFmt w:val="bullet"/>
+      <w:lvlText w:val=""/>
+      <w:lvlJc w:val="left"/>
+      <w:pPr>
+        <w:tabs>
+          <w:tab w:val="num" w:pos="720"/>
+        </w:tabs>
+        <w:ind w:left="720" w:hanging="360"/>
+      </w:pPr>
+      <w:rPr>
+        <w:rFonts w:ascii="Symbol" w:hAnsi="Symbol" w:cs="Symbol" w:hint="default"/>
+      </w:rPr>
+    </w:lvl>
+    <w:lvl w:ilvl="1">
+      <w:start w:val="1"/>
+      <w:numFmt w:val="bullet"/>
+      <w:lvlText w:val="◦"/>
+      <w:lvlJc w:val="left"/>
+      <w:pPr>
+        <w:tabs>
+          <w:tab w:val="num" w:pos="1080"/>
+        </w:tabs>
+        <w:ind w:left="1080" w:hanging="360"/>
+      </w:pPr>
+      <w:rPr>
+        <w:rFonts w:ascii="OpenSymbol" w:hAnsi="OpenSymbol" w:cs="OpenSymbol" w:hint="default"/>
+      </w:rPr>
+    </w:lvl>
+    <w:lvl w:ilvl="2">
+      <w:start w:val="1"/>
+      <w:numFmt w:val="bullet"/>
+      <w:lvlText w:val="▪"/>
+      <w:lvlJc w:val="left"/>
+      <w:pPr>
+        <w:tabs>
+          <w:tab w:val="num" w:pos="1440"/>
+        </w:tabs>
+        <w:ind w:left="1440" w:hanging="360"/>
+      </w:pPr>
+      <w:rPr>
+        <w:rFonts w:ascii="OpenSymbol" w:hAnsi="OpenSymbol" w:cs="OpenSymbol" w:hint="default"/>
+      </w:rPr>
+    </w:lvl>
+    <w:lvl w:ilvl="3">
+      <w:start w:val="1"/>
+      <w:numFmt w:val="bullet"/>
+      <w:lvlText w:val=""/>
+      <w:lvlJc w:val="left"/>
+      <w:pPr>
+        <w:tabs>
+          <w:tab w:val="num" w:pos="1800"/>
+        </w:tabs>
+        <w:ind w:left="1800" w:hanging="360"/>
+      </w:pPr>
+      <w:rPr>
+        <w:rFonts w:ascii="Symbol" w:hAnsi="Symbol" w:cs="Symbol" w:hint="default"/>
+      </w:rPr>
+    </w:lvl>
+    <w:lvl w:ilvl="4">
+      <w:start w:val="1"/>
+      <w:numFmt w:val="bullet"/>
+      <w:lvlText w:val="◦"/>
+      <w:lvlJc w:val="left"/>
+      <w:pPr>
+        <w:tabs>
+          <w:tab w:val="num" w:pos="2160"/>
+        </w:tabs>
+        <w:ind w:left="2160" w:hanging="360"/>
+      </w:pPr>
+      <w:rPr>
+        <w:rFonts w:ascii="OpenSymbol" w:hAnsi="OpenSymbol" w:cs="OpenSymbol" w:hint="default"/>
+      </w:rPr>
+    </w:lvl>
+    <w:lvl w:ilvl="5">
+      <w:start w:val="1"/>
+      <w:numFmt w:val="bullet"/>
+      <w:lvlText w:val="▪"/>
+      <w:lvlJc w:val="left"/>
+      <w:pPr>
+        <w:tabs>
+          <w:tab w:val="num" w:pos="2520"/>
+        </w:tabs>
+        <w:ind w:left="2520" w:hanging="360"/>
+      </w:pPr>
+      <w:rPr>
+        <w:rFonts w:ascii="OpenSymbol" w:hAnsi="OpenSymbol" w:cs="OpenSymbol" w:hint="default"/>
+      </w:rPr>
+    </w:lvl>
+    <w:lvl w:ilvl="6">
+      <w:start w:val="1"/>
+      <w:numFmt w:val="bullet"/>
+      <w:lvlText w:val=""/>
+      <w:lvlJc w:val="left"/>
+      <w:pPr>
+        <w:tabs>
+          <w:tab w:val="num" w:pos="2880"/>
+        </w:tabs>
+        <w:ind w:left="2880" w:hanging="360"/>
+      </w:pPr>
+      <w:rPr>
+        <w:rFonts w:ascii="Symbol" w:hAnsi="Symbol" w:cs="Symbol" w:hint="default"/>
+      </w:rPr>
+    </w:lvl>
+    <w:lvl w:ilvl="7">
+      <w:start w:val="1"/>
+      <w:numFmt w:val="bullet"/>
+      <w:lvlText w:val="◦"/>
+      <w:lvlJc w:val="left"/>
+      <w:pPr>
+        <w:tabs>
+          <w:tab w:val="num" w:pos="3240"/>
+        </w:tabs>
+        <w:ind w:left="3240" w:hanging="360"/>
+      </w:pPr>
+      <w:rPr>
+        <w:rFonts w:ascii="OpenSymbol" w:hAnsi="OpenSymbol" w:cs="OpenSymbol" w:hint="default"/>
+      </w:rPr>
+    </w:lvl>
+    <w:lvl w:ilvl="8">
+      <w:start w:val="1"/>
+      <w:numFmt w:val="bullet"/>
+      <w:lvlText w:val="▪"/>
+      <w:lvlJc w:val="left"/>
+      <w:pPr>
+        <w:tabs>
+          <w:tab w:val="num" w:pos="3600"/>
+        </w:tabs>
+        <w:ind w:left="3600" w:hanging="360"/>
+      </w:pPr>
+      <w:rPr>
+        <w:rFonts w:ascii="OpenSymbol" w:hAnsi="OpenSymbol" w:cs="OpenSymbol" w:hint="default"/>
+      </w:rPr>
+    </w:lvl>
+  </w:abstractNum>
+  <w:abstractNum w:abstractNumId="5">
+    <w:lvl w:ilvl="0">
+      <w:start w:val="1"/>
+      <w:numFmt w:val="bullet"/>
+      <w:lvlText w:val=""/>
+      <w:lvlJc w:val="left"/>
+      <w:pPr>
+        <w:tabs>
+          <w:tab w:val="num" w:pos="720"/>
+        </w:tabs>
+        <w:ind w:left="720" w:hanging="360"/>
+      </w:pPr>
+      <w:rPr>
+        <w:rFonts w:ascii="Symbol" w:hAnsi="Symbol" w:cs="Symbol" w:hint="default"/>
+      </w:rPr>
+    </w:lvl>
+    <w:lvl w:ilvl="1">
+      <w:start w:val="1"/>
+      <w:numFmt w:val="bullet"/>
+      <w:lvlText w:val="◦"/>
+      <w:lvlJc w:val="left"/>
+      <w:pPr>
+        <w:tabs>
+          <w:tab w:val="num" w:pos="1080"/>
+        </w:tabs>
+        <w:ind w:left="1080" w:hanging="360"/>
+      </w:pPr>
+      <w:rPr>
+        <w:rFonts w:ascii="OpenSymbol" w:hAnsi="OpenSymbol" w:cs="OpenSymbol" w:hint="default"/>
+      </w:rPr>
+    </w:lvl>
+    <w:lvl w:ilvl="2">
+      <w:start w:val="1"/>
+      <w:numFmt w:val="bullet"/>
+      <w:lvlText w:val="▪"/>
+      <w:lvlJc w:val="left"/>
+      <w:pPr>
+        <w:tabs>
+          <w:tab w:val="num" w:pos="1440"/>
+        </w:tabs>
+        <w:ind w:left="1440" w:hanging="360"/>
+      </w:pPr>
+      <w:rPr>
+        <w:rFonts w:ascii="OpenSymbol" w:hAnsi="OpenSymbol" w:cs="OpenSymbol" w:hint="default"/>
+      </w:rPr>
+    </w:lvl>
+    <w:lvl w:ilvl="3">
+      <w:start w:val="1"/>
+      <w:numFmt w:val="bullet"/>
+      <w:lvlText w:val=""/>
+      <w:lvlJc w:val="left"/>
+      <w:pPr>
+        <w:tabs>
+          <w:tab w:val="num" w:pos="1800"/>
+        </w:tabs>
+        <w:ind w:left="1800" w:hanging="360"/>
+      </w:pPr>
+      <w:rPr>
+        <w:rFonts w:ascii="Symbol" w:hAnsi="Symbol" w:cs="Symbol" w:hint="default"/>
+      </w:rPr>
+    </w:lvl>
+    <w:lvl w:ilvl="4">
+      <w:start w:val="1"/>
+      <w:numFmt w:val="bullet"/>
+      <w:lvlText w:val="◦"/>
+      <w:lvlJc w:val="left"/>
+      <w:pPr>
+        <w:tabs>
+          <w:tab w:val="num" w:pos="2160"/>
+        </w:tabs>
+        <w:ind w:left="2160" w:hanging="360"/>
+      </w:pPr>
+      <w:rPr>
+        <w:rFonts w:ascii="OpenSymbol" w:hAnsi="OpenSymbol" w:cs="OpenSymbol" w:hint="default"/>
+      </w:rPr>
+    </w:lvl>
+    <w:lvl w:ilvl="5">
+      <w:start w:val="1"/>
+      <w:numFmt w:val="bullet"/>
+      <w:lvlText w:val="▪"/>
+      <w:lvlJc w:val="left"/>
+      <w:pPr>
+        <w:tabs>
+          <w:tab w:val="num" w:pos="2520"/>
+        </w:tabs>
+        <w:ind w:left="2520" w:hanging="360"/>
+      </w:pPr>
+      <w:rPr>
+        <w:rFonts w:ascii="OpenSymbol" w:hAnsi="OpenSymbol" w:cs="OpenSymbol" w:hint="default"/>
+      </w:rPr>
+    </w:lvl>
+    <w:lvl w:ilvl="6">
+      <w:start w:val="1"/>
+      <w:numFmt w:val="bullet"/>
+      <w:lvlText w:val=""/>
+      <w:lvlJc w:val="left"/>
+      <w:pPr>
+        <w:tabs>
+          <w:tab w:val="num" w:pos="2880"/>
+        </w:tabs>
+        <w:ind w:left="2880" w:hanging="360"/>
+      </w:pPr>
+      <w:rPr>
+        <w:rFonts w:ascii="Symbol" w:hAnsi="Symbol" w:cs="Symbol" w:hint="default"/>
+      </w:rPr>
+    </w:lvl>
+    <w:lvl w:ilvl="7">
+      <w:start w:val="1"/>
+      <w:numFmt w:val="bullet"/>
+      <w:lvlText w:val="◦"/>
+      <w:lvlJc w:val="left"/>
+      <w:pPr>
+        <w:tabs>
+          <w:tab w:val="num" w:pos="3240"/>
+        </w:tabs>
+        <w:ind w:left="3240" w:hanging="360"/>
+      </w:pPr>
+      <w:rPr>
+        <w:rFonts w:ascii="OpenSymbol" w:hAnsi="OpenSymbol" w:cs="OpenSymbol" w:hint="default"/>
+      </w:rPr>
+    </w:lvl>
+    <w:lvl w:ilvl="8">
+      <w:start w:val="1"/>
+      <w:numFmt w:val="bullet"/>
+      <w:lvlText w:val="▪"/>
+      <w:lvlJc w:val="left"/>
+      <w:pPr>
+        <w:tabs>
+          <w:tab w:val="num" w:pos="3600"/>
+        </w:tabs>
+        <w:ind w:left="3600" w:hanging="360"/>
+      </w:pPr>
+      <w:rPr>
+        <w:rFonts w:ascii="OpenSymbol" w:hAnsi="OpenSymbol" w:cs="OpenSymbol" w:hint="default"/>
+      </w:rPr>
+    </w:lvl>
+  </w:abstractNum>
   <w:num w:numId="1">
     <w:abstractNumId w:val="1"/>
   </w:num>
@@ -2326,6 +2807,12 @@
   </w:num>
   <w:num w:numId="3">
     <w:abstractNumId w:val="3"/>
+  </w:num>
+  <w:num w:numId="4">
+    <w:abstractNumId w:val="4"/>
+  </w:num>
+  <w:num w:numId="5">
+    <w:abstractNumId w:val="5"/>
   </w:num>
 </w:numbering>
 </file>

</xml_diff>

<commit_message>
Mapping out memorymonitoring output with printf
</commit_message>
<xml_diff>
--- a/Lab-4-Memory-Monitoring/Lab-4-Memory-Monitoring.docx
+++ b/Lab-4-Memory-Monitoring/Lab-4-Memory-Monitoring.docx
@@ -1441,6 +1441,19 @@
       <w:pPr>
         <w:pStyle w:val="TextBody"/>
         <w:rPr>
+          <w:rFonts w:ascii="Liberation Sans" w:hAnsi="Liberation Sans"/>
+        </w:rPr>
+      </w:pPr>
+      <w:r>
+        <w:rPr>
+          <w:rFonts w:ascii="Liberation Sans" w:hAnsi="Liberation Sans"/>
+        </w:rPr>
+      </w:r>
+    </w:p>
+    <w:p>
+      <w:pPr>
+        <w:pStyle w:val="TextBody"/>
+        <w:rPr>
           <w:b/>
           <w:b/>
           <w:bCs/>
@@ -1452,15 +1465,7 @@
           <w:b/>
           <w:bCs/>
         </w:rPr>
-        <w:t>Get</w:t>
-      </w:r>
-      <w:r>
-        <w:rPr>
-          <w:rFonts w:ascii="Liberation Sans" w:hAnsi="Liberation Sans"/>
-          <w:b/>
-          <w:bCs/>
-        </w:rPr>
-        <w:t>SystemInfo</w:t>
+        <w:t>GetSystemInfo</w:t>
       </w:r>
     </w:p>
     <w:p>

</xml_diff>

<commit_message>
added sleep(10) to parentprocess to allow top and pmap command of lab 4 to display the process
</commit_message>
<xml_diff>
--- a/Lab-4-Memory-Monitoring/Lab-4-Memory-Monitoring.docx
+++ b/Lab-4-Memory-Monitoring/Lab-4-Memory-Monitoring.docx
@@ -6276,14 +6276,165 @@
     </w:p>
     <w:p>
       <w:pPr>
+        <w:pStyle w:val="TextBody"/>
+        <w:rPr>
+          <w:rFonts w:ascii="Liberation Sans" w:hAnsi="Liberation Sans"/>
+        </w:rPr>
+      </w:pPr>
+      <w:r>
+        <w:rPr>
+          <w:rFonts w:ascii="Liberation Sans" w:hAnsi="Liberation Sans"/>
+        </w:rPr>
+        <w:t>The top (table of processes) command shows a real-time view of running process in Linux. By default it sorts the process list by the %CPU column. The following commands can be used to sort using a different column:</w:t>
+      </w:r>
+    </w:p>
+    <w:p>
+      <w:pPr>
+        <w:pStyle w:val="TextBody"/>
+        <w:numPr>
+          <w:ilvl w:val="0"/>
+          <w:numId w:val="13"/>
+        </w:numPr>
+        <w:rPr>
+          <w:rFonts w:ascii="Liberation Sans" w:hAnsi="Liberation Sans"/>
+        </w:rPr>
+      </w:pPr>
+      <w:r>
+        <w:rPr>
+          <w:rFonts w:ascii="Liberation Sans" w:hAnsi="Liberation Sans"/>
+        </w:rPr>
+        <w:t xml:space="preserve">P. sort by the %CPU column </w:t>
+      </w:r>
+    </w:p>
+    <w:p>
+      <w:pPr>
+        <w:pStyle w:val="TextBody"/>
+        <w:numPr>
+          <w:ilvl w:val="0"/>
+          <w:numId w:val="13"/>
+        </w:numPr>
+        <w:rPr>
+          <w:rFonts w:ascii="Liberation Sans" w:hAnsi="Liberation Sans"/>
+        </w:rPr>
+      </w:pPr>
+      <w:r>
+        <w:rPr>
+          <w:rFonts w:ascii="Liberation Sans" w:hAnsi="Liberation Sans"/>
+        </w:rPr>
+        <w:t xml:space="preserve">T. sort by the TIME+ column </w:t>
+      </w:r>
+    </w:p>
+    <w:p>
+      <w:pPr>
+        <w:pStyle w:val="TextBody"/>
+        <w:numPr>
+          <w:ilvl w:val="0"/>
+          <w:numId w:val="13"/>
+        </w:numPr>
+        <w:rPr>
+          <w:rFonts w:ascii="Liberation Sans" w:hAnsi="Liberation Sans"/>
+        </w:rPr>
+      </w:pPr>
+      <w:r>
+        <w:rPr>
+          <w:rFonts w:ascii="Liberation Sans" w:hAnsi="Liberation Sans"/>
+        </w:rPr>
+        <w:t>M. sort by the %MEM column</w:t>
+      </w:r>
+    </w:p>
+    <w:p>
+      <w:pPr>
+        <w:pStyle w:val="TextBody"/>
+        <w:rPr>
+          <w:rFonts w:ascii="Liberation Sans" w:hAnsi="Liberation Sans"/>
+          <w:b/>
+          <w:b/>
+          <w:bCs/>
+        </w:rPr>
+      </w:pPr>
+      <w:r>
+        <w:rPr>
+          <w:rFonts w:ascii="Liberation Sans" w:hAnsi="Liberation Sans"/>
+          <w:b/>
+          <w:bCs/>
+        </w:rPr>
+        <w:t>top SORTED BY %CPU USING P SUBCOMMAND</w:t>
+      </w:r>
+    </w:p>
+    <w:p>
+      <w:pPr>
+        <w:pStyle w:val="TextBody"/>
+        <w:rPr>
+          <w:rFonts w:ascii="Liberation Sans" w:hAnsi="Liberation Sans"/>
+          <w:b/>
+          <w:b/>
+          <w:bCs/>
+        </w:rPr>
+      </w:pPr>
+      <w:r>
+        <w:rPr>
+          <w:rFonts w:ascii="Liberation Sans" w:hAnsi="Liberation Sans"/>
+          <w:b/>
+          <w:bCs/>
+        </w:rPr>
+        <w:drawing>
+          <wp:anchor behindDoc="0" distT="0" distB="0" distL="0" distR="0" simplePos="0" locked="0" layoutInCell="0" allowOverlap="1" relativeHeight="6">
+            <wp:simplePos x="0" y="0"/>
+            <wp:positionH relativeFrom="column">
+              <wp:align>center</wp:align>
+            </wp:positionH>
+            <wp:positionV relativeFrom="paragraph">
+              <wp:posOffset>635</wp:posOffset>
+            </wp:positionV>
+            <wp:extent cx="6120130" cy="4057015"/>
+            <wp:effectExtent l="0" t="0" r="0" b="0"/>
+            <wp:wrapTopAndBottom/>
+            <wp:docPr id="5" name="Image3" descr=""/>
+            <wp:cNvGraphicFramePr>
+              <a:graphicFrameLocks xmlns:a="http://schemas.openxmlformats.org/drawingml/2006/main" noChangeAspect="1"/>
+            </wp:cNvGraphicFramePr>
+            <a:graphic xmlns:a="http://schemas.openxmlformats.org/drawingml/2006/main">
+              <a:graphicData uri="http://schemas.openxmlformats.org/drawingml/2006/picture">
+                <pic:pic xmlns:pic="http://schemas.openxmlformats.org/drawingml/2006/picture">
+                  <pic:nvPicPr>
+                    <pic:cNvPr id="5" name="Image3" descr=""/>
+                    <pic:cNvPicPr>
+                      <a:picLocks noChangeAspect="1" noChangeArrowheads="1"/>
+                    </pic:cNvPicPr>
+                  </pic:nvPicPr>
+                  <pic:blipFill>
+                    <a:blip r:embed="rId7"/>
+                    <a:stretch>
+                      <a:fillRect/>
+                    </a:stretch>
+                  </pic:blipFill>
+                  <pic:spPr bwMode="auto">
+                    <a:xfrm>
+                      <a:off x="0" y="0"/>
+                      <a:ext cx="6120130" cy="4057015"/>
+                    </a:xfrm>
+                    <a:prstGeom prst="rect">
+                      <a:avLst/>
+                    </a:prstGeom>
+                  </pic:spPr>
+                </pic:pic>
+              </a:graphicData>
+            </a:graphic>
+          </wp:anchor>
+        </w:drawing>
+      </w:r>
+    </w:p>
+    <w:p>
+      <w:pPr>
         <w:pStyle w:val="TableContents"/>
         <w:widowControl w:val="false"/>
         <w:bidi w:val="0"/>
         <w:jc w:val="left"/>
         <w:rPr>
           <w:rFonts w:ascii="Liberation Sans" w:hAnsi="Liberation Sans" w:eastAsia="Liberation Sans"/>
-          <w:b w:val="false"/>
-          <w:b w:val="false"/>
+          <w:b/>
+          <w:b/>
+          <w:bCs/>
           <w:i w:val="false"/>
           <w:i w:val="false"/>
           <w:caps w:val="false"/>
@@ -6297,7 +6448,8 @@
       <w:r>
         <w:rPr>
           <w:rFonts w:eastAsia="Liberation Sans" w:ascii="Liberation Sans" w:hAnsi="Liberation Sans"/>
-          <w:b w:val="false"/>
+          <w:b/>
+          <w:bCs/>
           <w:i w:val="false"/>
           <w:caps w:val="false"/>
           <w:smallCaps w:val="false"/>
@@ -6306,6 +6458,7 @@
           <w:sz w:val="24"/>
           <w:szCs w:val="24"/>
         </w:rPr>
+        <w:t>top SORTED BY TIME+ USING T SUBCOMMAND</w:t>
       </w:r>
     </w:p>
     <w:p>
@@ -6316,67 +6469,341 @@
         <w:jc w:val="left"/>
         <w:rPr>
           <w:rFonts w:ascii="Liberation Sans" w:hAnsi="Liberation Sans" w:eastAsia="Liberation Sans"/>
-          <w:b w:val="false"/>
-          <w:b w:val="false"/>
-          <w:bCs w:val="false"/>
+          <w:b/>
+          <w:b/>
+          <w:bCs/>
+          <w:i w:val="false"/>
+          <w:i w:val="false"/>
+          <w:caps w:val="false"/>
+          <w:smallCaps w:val="false"/>
+          <w:color w:val="000000"/>
+          <w:spacing w:val="0"/>
+          <w:sz w:val="24"/>
+          <w:szCs w:val="24"/>
         </w:rPr>
       </w:pPr>
       <w:r>
         <w:rPr>
           <w:rFonts w:eastAsia="Liberation Sans" w:ascii="Liberation Sans" w:hAnsi="Liberation Sans"/>
-          <w:b w:val="false"/>
-          <w:bCs w:val="false"/>
-        </w:rPr>
-      </w:r>
-    </w:p>
-    <w:tbl>
-      <w:tblPr>
-        <w:tblW w:w="5000" w:type="pct"/>
+          <w:b/>
+          <w:bCs/>
+          <w:i w:val="false"/>
+          <w:caps w:val="false"/>
+          <w:smallCaps w:val="false"/>
+          <w:color w:val="000000"/>
+          <w:spacing w:val="0"/>
+          <w:sz w:val="24"/>
+          <w:szCs w:val="24"/>
+        </w:rPr>
+      </w:r>
+    </w:p>
+    <w:p>
+      <w:pPr>
+        <w:pStyle w:val="TableContents"/>
+        <w:widowControl w:val="false"/>
+        <w:bidi w:val="0"/>
         <w:jc w:val="left"/>
-        <w:tblInd w:w="-5" w:type="dxa"/>
-        <w:tblLayout w:type="fixed"/>
-        <w:tblCellMar>
-          <w:top w:w="55" w:type="dxa"/>
-          <w:left w:w="55" w:type="dxa"/>
-          <w:bottom w:w="55" w:type="dxa"/>
-          <w:right w:w="55" w:type="dxa"/>
-        </w:tblCellMar>
-      </w:tblPr>
-      <w:tblGrid>
-        <w:gridCol w:w="9638"/>
-      </w:tblGrid>
-      <w:tr>
-        <w:trPr/>
-        <w:tc>
-          <w:tcPr>
-            <w:tcW w:w="9638" w:type="dxa"/>
-            <w:tcBorders>
-              <w:top w:val="single" w:sz="4" w:space="0" w:color="000000"/>
-              <w:left w:val="single" w:sz="4" w:space="0" w:color="000000"/>
-              <w:bottom w:val="single" w:sz="4" w:space="0" w:color="000000"/>
-              <w:right w:val="single" w:sz="4" w:space="0" w:color="000000"/>
-            </w:tcBorders>
-            <w:shd w:fill="F7D1D5" w:val="clear"/>
-          </w:tcPr>
-          <w:p>
-            <w:pPr>
-              <w:pStyle w:val="TableContents"/>
-              <w:widowControl w:val="false"/>
-              <w:bidi w:val="0"/>
-              <w:jc w:val="left"/>
-              <w:rPr>
-                <w:rFonts w:ascii="Liberation Mono" w:hAnsi="Liberation Mono"/>
-              </w:rPr>
-            </w:pPr>
-            <w:r>
-              <w:rPr>
-                <w:rFonts w:ascii="Liberation Mono" w:hAnsi="Liberation Mono"/>
-              </w:rPr>
-            </w:r>
-          </w:p>
-        </w:tc>
-      </w:tr>
-    </w:tbl>
+        <w:rPr>
+          <w:rFonts w:ascii="Liberation Sans" w:hAnsi="Liberation Sans" w:eastAsia="Liberation Sans"/>
+          <w:b/>
+          <w:b/>
+          <w:bCs/>
+          <w:i w:val="false"/>
+          <w:i w:val="false"/>
+          <w:caps w:val="false"/>
+          <w:smallCaps w:val="false"/>
+          <w:color w:val="000000"/>
+          <w:spacing w:val="0"/>
+          <w:sz w:val="24"/>
+          <w:szCs w:val="24"/>
+        </w:rPr>
+      </w:pPr>
+      <w:r>
+        <w:rPr>
+          <w:rFonts w:eastAsia="Liberation Sans" w:ascii="Liberation Sans" w:hAnsi="Liberation Sans"/>
+          <w:b/>
+          <w:bCs/>
+          <w:i w:val="false"/>
+          <w:caps w:val="false"/>
+          <w:smallCaps w:val="false"/>
+          <w:color w:val="000000"/>
+          <w:spacing w:val="0"/>
+          <w:sz w:val="24"/>
+          <w:szCs w:val="24"/>
+        </w:rPr>
+        <w:drawing>
+          <wp:anchor behindDoc="0" distT="0" distB="0" distL="0" distR="0" simplePos="0" locked="0" layoutInCell="0" allowOverlap="1" relativeHeight="7">
+            <wp:simplePos x="0" y="0"/>
+            <wp:positionH relativeFrom="column">
+              <wp:align>center</wp:align>
+            </wp:positionH>
+            <wp:positionV relativeFrom="paragraph">
+              <wp:posOffset>635</wp:posOffset>
+            </wp:positionV>
+            <wp:extent cx="6120130" cy="4057015"/>
+            <wp:effectExtent l="0" t="0" r="0" b="0"/>
+            <wp:wrapTopAndBottom/>
+            <wp:docPr id="6" name="Image4" descr=""/>
+            <wp:cNvGraphicFramePr>
+              <a:graphicFrameLocks xmlns:a="http://schemas.openxmlformats.org/drawingml/2006/main" noChangeAspect="1"/>
+            </wp:cNvGraphicFramePr>
+            <a:graphic xmlns:a="http://schemas.openxmlformats.org/drawingml/2006/main">
+              <a:graphicData uri="http://schemas.openxmlformats.org/drawingml/2006/picture">
+                <pic:pic xmlns:pic="http://schemas.openxmlformats.org/drawingml/2006/picture">
+                  <pic:nvPicPr>
+                    <pic:cNvPr id="6" name="Image4" descr=""/>
+                    <pic:cNvPicPr>
+                      <a:picLocks noChangeAspect="1" noChangeArrowheads="1"/>
+                    </pic:cNvPicPr>
+                  </pic:nvPicPr>
+                  <pic:blipFill>
+                    <a:blip r:embed="rId8"/>
+                    <a:stretch>
+                      <a:fillRect/>
+                    </a:stretch>
+                  </pic:blipFill>
+                  <pic:spPr bwMode="auto">
+                    <a:xfrm>
+                      <a:off x="0" y="0"/>
+                      <a:ext cx="6120130" cy="4057015"/>
+                    </a:xfrm>
+                    <a:prstGeom prst="rect">
+                      <a:avLst/>
+                    </a:prstGeom>
+                  </pic:spPr>
+                </pic:pic>
+              </a:graphicData>
+            </a:graphic>
+          </wp:anchor>
+        </w:drawing>
+      </w:r>
+    </w:p>
+    <w:p>
+      <w:pPr>
+        <w:pStyle w:val="TableContents"/>
+        <w:widowControl w:val="false"/>
+        <w:bidi w:val="0"/>
+        <w:jc w:val="left"/>
+        <w:rPr>
+          <w:rFonts w:ascii="Liberation Sans" w:hAnsi="Liberation Sans" w:eastAsia="Liberation Sans"/>
+          <w:b/>
+          <w:b/>
+          <w:bCs/>
+          <w:i w:val="false"/>
+          <w:i w:val="false"/>
+          <w:caps w:val="false"/>
+          <w:smallCaps w:val="false"/>
+          <w:color w:val="000000"/>
+          <w:spacing w:val="0"/>
+          <w:sz w:val="24"/>
+          <w:szCs w:val="24"/>
+        </w:rPr>
+      </w:pPr>
+      <w:r>
+        <w:rPr>
+          <w:rFonts w:eastAsia="Liberation Sans" w:ascii="Liberation Sans" w:hAnsi="Liberation Sans"/>
+          <w:b/>
+          <w:bCs/>
+          <w:i w:val="false"/>
+          <w:caps w:val="false"/>
+          <w:smallCaps w:val="false"/>
+          <w:color w:val="000000"/>
+          <w:spacing w:val="0"/>
+          <w:sz w:val="24"/>
+          <w:szCs w:val="24"/>
+        </w:rPr>
+      </w:r>
+    </w:p>
+    <w:p>
+      <w:pPr>
+        <w:pStyle w:val="TableContents"/>
+        <w:widowControl w:val="false"/>
+        <w:bidi w:val="0"/>
+        <w:jc w:val="left"/>
+        <w:rPr>
+          <w:rFonts w:ascii="Liberation Sans" w:hAnsi="Liberation Sans" w:eastAsia="Liberation Sans"/>
+          <w:b/>
+          <w:b/>
+          <w:bCs/>
+          <w:i w:val="false"/>
+          <w:i w:val="false"/>
+          <w:caps w:val="false"/>
+          <w:smallCaps w:val="false"/>
+          <w:color w:val="000000"/>
+          <w:spacing w:val="0"/>
+          <w:sz w:val="24"/>
+          <w:szCs w:val="24"/>
+        </w:rPr>
+      </w:pPr>
+      <w:r>
+        <w:rPr>
+          <w:rFonts w:eastAsia="Liberation Sans" w:ascii="Liberation Sans" w:hAnsi="Liberation Sans"/>
+          <w:b/>
+          <w:bCs/>
+          <w:i w:val="false"/>
+          <w:caps w:val="false"/>
+          <w:smallCaps w:val="false"/>
+          <w:color w:val="000000"/>
+          <w:spacing w:val="0"/>
+          <w:sz w:val="24"/>
+          <w:szCs w:val="24"/>
+        </w:rPr>
+        <w:t>top SORTED BY %MEM USING M SUBCOMMAND</w:t>
+      </w:r>
+    </w:p>
+    <w:p>
+      <w:pPr>
+        <w:pStyle w:val="TableContents"/>
+        <w:widowControl w:val="false"/>
+        <w:bidi w:val="0"/>
+        <w:jc w:val="left"/>
+        <w:rPr>
+          <w:rFonts w:ascii="Liberation Sans" w:hAnsi="Liberation Sans" w:eastAsia="Liberation Sans"/>
+          <w:b/>
+          <w:b/>
+          <w:bCs/>
+          <w:i w:val="false"/>
+          <w:i w:val="false"/>
+          <w:caps w:val="false"/>
+          <w:smallCaps w:val="false"/>
+          <w:color w:val="000000"/>
+          <w:spacing w:val="0"/>
+          <w:sz w:val="24"/>
+          <w:szCs w:val="24"/>
+        </w:rPr>
+      </w:pPr>
+      <w:r>
+        <w:rPr>
+          <w:rFonts w:eastAsia="Liberation Sans" w:ascii="Liberation Sans" w:hAnsi="Liberation Sans"/>
+          <w:b/>
+          <w:bCs/>
+          <w:i w:val="false"/>
+          <w:caps w:val="false"/>
+          <w:smallCaps w:val="false"/>
+          <w:color w:val="000000"/>
+          <w:spacing w:val="0"/>
+          <w:sz w:val="24"/>
+          <w:szCs w:val="24"/>
+        </w:rPr>
+      </w:r>
+    </w:p>
+    <w:p>
+      <w:pPr>
+        <w:pStyle w:val="TableContents"/>
+        <w:widowControl w:val="false"/>
+        <w:bidi w:val="0"/>
+        <w:jc w:val="left"/>
+        <w:rPr>
+          <w:rFonts w:ascii="Liberation Sans" w:hAnsi="Liberation Sans" w:eastAsia="Liberation Sans"/>
+          <w:b/>
+          <w:b/>
+          <w:bCs/>
+          <w:i w:val="false"/>
+          <w:i w:val="false"/>
+          <w:caps w:val="false"/>
+          <w:smallCaps w:val="false"/>
+          <w:color w:val="000000"/>
+          <w:spacing w:val="0"/>
+          <w:sz w:val="24"/>
+          <w:szCs w:val="24"/>
+        </w:rPr>
+      </w:pPr>
+      <w:r>
+        <w:rPr>
+          <w:rFonts w:eastAsia="Liberation Sans" w:ascii="Liberation Sans" w:hAnsi="Liberation Sans"/>
+          <w:b/>
+          <w:bCs/>
+          <w:i w:val="false"/>
+          <w:caps w:val="false"/>
+          <w:smallCaps w:val="false"/>
+          <w:color w:val="000000"/>
+          <w:spacing w:val="0"/>
+          <w:sz w:val="24"/>
+          <w:szCs w:val="24"/>
+        </w:rPr>
+        <w:drawing>
+          <wp:anchor behindDoc="0" distT="0" distB="0" distL="0" distR="0" simplePos="0" locked="0" layoutInCell="0" allowOverlap="1" relativeHeight="8">
+            <wp:simplePos x="0" y="0"/>
+            <wp:positionH relativeFrom="column">
+              <wp:align>center</wp:align>
+            </wp:positionH>
+            <wp:positionV relativeFrom="paragraph">
+              <wp:posOffset>635</wp:posOffset>
+            </wp:positionV>
+            <wp:extent cx="6120130" cy="4057015"/>
+            <wp:effectExtent l="0" t="0" r="0" b="0"/>
+            <wp:wrapTopAndBottom/>
+            <wp:docPr id="7" name="Image5" descr=""/>
+            <wp:cNvGraphicFramePr>
+              <a:graphicFrameLocks xmlns:a="http://schemas.openxmlformats.org/drawingml/2006/main" noChangeAspect="1"/>
+            </wp:cNvGraphicFramePr>
+            <a:graphic xmlns:a="http://schemas.openxmlformats.org/drawingml/2006/main">
+              <a:graphicData uri="http://schemas.openxmlformats.org/drawingml/2006/picture">
+                <pic:pic xmlns:pic="http://schemas.openxmlformats.org/drawingml/2006/picture">
+                  <pic:nvPicPr>
+                    <pic:cNvPr id="7" name="Image5" descr=""/>
+                    <pic:cNvPicPr>
+                      <a:picLocks noChangeAspect="1" noChangeArrowheads="1"/>
+                    </pic:cNvPicPr>
+                  </pic:nvPicPr>
+                  <pic:blipFill>
+                    <a:blip r:embed="rId9"/>
+                    <a:stretch>
+                      <a:fillRect/>
+                    </a:stretch>
+                  </pic:blipFill>
+                  <pic:spPr bwMode="auto">
+                    <a:xfrm>
+                      <a:off x="0" y="0"/>
+                      <a:ext cx="6120130" cy="4057015"/>
+                    </a:xfrm>
+                    <a:prstGeom prst="rect">
+                      <a:avLst/>
+                    </a:prstGeom>
+                  </pic:spPr>
+                </pic:pic>
+              </a:graphicData>
+            </a:graphic>
+          </wp:anchor>
+        </w:drawing>
+      </w:r>
+    </w:p>
+    <w:p>
+      <w:pPr>
+        <w:pStyle w:val="TableContents"/>
+        <w:widowControl w:val="false"/>
+        <w:bidi w:val="0"/>
+        <w:jc w:val="left"/>
+        <w:rPr>
+          <w:rFonts w:ascii="Liberation Sans" w:hAnsi="Liberation Sans" w:eastAsia="Liberation Sans"/>
+          <w:b/>
+          <w:b/>
+          <w:bCs/>
+          <w:i w:val="false"/>
+          <w:i w:val="false"/>
+          <w:caps w:val="false"/>
+          <w:smallCaps w:val="false"/>
+          <w:color w:val="000000"/>
+          <w:spacing w:val="0"/>
+          <w:sz w:val="24"/>
+          <w:szCs w:val="24"/>
+        </w:rPr>
+      </w:pPr>
+      <w:r>
+        <w:rPr>
+          <w:rFonts w:eastAsia="Liberation Sans" w:ascii="Liberation Sans" w:hAnsi="Liberation Sans"/>
+          <w:b/>
+          <w:bCs/>
+          <w:i w:val="false"/>
+          <w:caps w:val="false"/>
+          <w:smallCaps w:val="false"/>
+          <w:color w:val="000000"/>
+          <w:spacing w:val="0"/>
+          <w:sz w:val="24"/>
+          <w:szCs w:val="24"/>
+        </w:rPr>
+      </w:r>
+    </w:p>
     <w:p>
       <w:pPr>
         <w:pStyle w:val="Normal"/>
@@ -6384,7 +6811,29 @@
         <w:bidi w:val="0"/>
         <w:jc w:val="left"/>
         <w:rPr>
-          <w:rFonts w:ascii="Liberation Sans" w:hAnsi="Liberation Sans" w:eastAsia="Liberation Sans"/>
+          <w:rFonts w:ascii="Liberation Sans" w:hAnsi="Liberation Sans"/>
+          <w:b/>
+          <w:b/>
+          <w:bCs/>
+        </w:rPr>
+      </w:pPr>
+      <w:r>
+        <w:rPr>
+          <w:rFonts w:ascii="Liberation Sans" w:hAnsi="Liberation Sans"/>
+          <w:b/>
+          <w:bCs/>
+        </w:rPr>
+        <w:t>USING ps -A TO FIND THE PID OF PARENTPROCESS</w:t>
+      </w:r>
+    </w:p>
+    <w:p>
+      <w:pPr>
+        <w:pStyle w:val="Normal"/>
+        <w:widowControl w:val="false"/>
+        <w:bidi w:val="0"/>
+        <w:jc w:val="left"/>
+        <w:rPr>
+          <w:rFonts w:ascii="Liberation Sans" w:hAnsi="Liberation Sans"/>
           <w:b w:val="false"/>
           <w:b w:val="false"/>
           <w:bCs w:val="false"/>
@@ -6392,27 +6841,402 @@
       </w:pPr>
       <w:r>
         <w:rPr>
+          <w:rFonts w:ascii="Liberation Sans" w:hAnsi="Liberation Sans"/>
+          <w:b w:val="false"/>
+          <w:bCs w:val="false"/>
+        </w:rPr>
+        <w:t xml:space="preserve">The </w:t>
+      </w:r>
+      <w:r>
+        <w:rPr>
+          <w:rStyle w:val="Emphasis"/>
+          <w:rFonts w:ascii="Liberation Sans" w:hAnsi="Liberation Sans"/>
+          <w:b w:val="false"/>
+          <w:bCs w:val="false"/>
+        </w:rPr>
+        <w:t>ps command</w:t>
+      </w:r>
+      <w:r>
+        <w:rPr>
+          <w:rFonts w:ascii="Liberation Sans" w:hAnsi="Liberation Sans"/>
+          <w:b w:val="false"/>
+          <w:bCs w:val="false"/>
+        </w:rPr>
+        <w:t xml:space="preserve"> allows you to list the status of processes running on your system easily. </w:t>
+      </w:r>
+    </w:p>
+    <w:p>
+      <w:pPr>
+        <w:pStyle w:val="Normal"/>
+        <w:widowControl w:val="false"/>
+        <w:bidi w:val="0"/>
+        <w:jc w:val="left"/>
+        <w:rPr>
+          <w:rFonts w:ascii="Liberation Sans" w:hAnsi="Liberation Sans"/>
+          <w:sz w:val="24"/>
+          <w:szCs w:val="24"/>
+        </w:rPr>
+      </w:pPr>
+      <w:r>
+        <w:rPr/>
+      </w:r>
+    </w:p>
+    <w:p>
+      <w:pPr>
+        <w:pStyle w:val="Normal"/>
+        <w:widowControl w:val="false"/>
+        <w:bidi w:val="0"/>
+        <w:jc w:val="left"/>
+        <w:rPr>
+          <w:rFonts w:ascii="Liberation Sans" w:hAnsi="Liberation Sans"/>
+          <w:sz w:val="24"/>
+          <w:szCs w:val="24"/>
+        </w:rPr>
+      </w:pPr>
+      <w:r>
+        <w:rPr/>
+        <w:drawing>
+          <wp:anchor behindDoc="0" distT="0" distB="0" distL="0" distR="0" simplePos="0" locked="0" layoutInCell="0" allowOverlap="1" relativeHeight="9">
+            <wp:simplePos x="0" y="0"/>
+            <wp:positionH relativeFrom="column">
+              <wp:align>center</wp:align>
+            </wp:positionH>
+            <wp:positionV relativeFrom="paragraph">
+              <wp:posOffset>635</wp:posOffset>
+            </wp:positionV>
+            <wp:extent cx="6120130" cy="4057015"/>
+            <wp:effectExtent l="0" t="0" r="0" b="0"/>
+            <wp:wrapSquare wrapText="largest"/>
+            <wp:docPr id="8" name="Image7" descr=""/>
+            <wp:cNvGraphicFramePr>
+              <a:graphicFrameLocks xmlns:a="http://schemas.openxmlformats.org/drawingml/2006/main" noChangeAspect="1"/>
+            </wp:cNvGraphicFramePr>
+            <a:graphic xmlns:a="http://schemas.openxmlformats.org/drawingml/2006/main">
+              <a:graphicData uri="http://schemas.openxmlformats.org/drawingml/2006/picture">
+                <pic:pic xmlns:pic="http://schemas.openxmlformats.org/drawingml/2006/picture">
+                  <pic:nvPicPr>
+                    <pic:cNvPr id="8" name="Image7" descr=""/>
+                    <pic:cNvPicPr>
+                      <a:picLocks noChangeAspect="1" noChangeArrowheads="1"/>
+                    </pic:cNvPicPr>
+                  </pic:nvPicPr>
+                  <pic:blipFill>
+                    <a:blip r:embed="rId10"/>
+                    <a:stretch>
+                      <a:fillRect/>
+                    </a:stretch>
+                  </pic:blipFill>
+                  <pic:spPr bwMode="auto">
+                    <a:xfrm>
+                      <a:off x="0" y="0"/>
+                      <a:ext cx="6120130" cy="4057015"/>
+                    </a:xfrm>
+                    <a:prstGeom prst="rect">
+                      <a:avLst/>
+                    </a:prstGeom>
+                  </pic:spPr>
+                </pic:pic>
+              </a:graphicData>
+            </a:graphic>
+          </wp:anchor>
+        </w:drawing>
+      </w:r>
+    </w:p>
+    <w:p>
+      <w:pPr>
+        <w:pStyle w:val="Normal"/>
+        <w:widowControl w:val="false"/>
+        <w:bidi w:val="0"/>
+        <w:jc w:val="left"/>
+        <w:rPr>
+          <w:rFonts w:ascii="Liberation Sans" w:hAnsi="Liberation Sans"/>
+          <w:sz w:val="24"/>
+          <w:szCs w:val="24"/>
+        </w:rPr>
+      </w:pPr>
+      <w:r>
+        <w:rPr>
+          <w:rFonts w:ascii="Liberation Sans" w:hAnsi="Liberation Sans"/>
+          <w:sz w:val="24"/>
+          <w:szCs w:val="24"/>
+        </w:rPr>
+        <w:t>pid of parentprocess – 15703. which is confirmed in the output of the parentprocess command</w:t>
+      </w:r>
+    </w:p>
+    <w:p>
+      <w:pPr>
+        <w:pStyle w:val="Normal"/>
+        <w:widowControl w:val="false"/>
+        <w:bidi w:val="0"/>
+        <w:jc w:val="left"/>
+        <w:rPr>
+          <w:rFonts w:ascii="Liberation Sans" w:hAnsi="Liberation Sans"/>
+          <w:sz w:val="24"/>
+          <w:szCs w:val="24"/>
+        </w:rPr>
+      </w:pPr>
+      <w:r>
+        <w:rPr>
+          <w:rFonts w:ascii="Liberation Sans" w:hAnsi="Liberation Sans"/>
+          <w:sz w:val="24"/>
+          <w:szCs w:val="24"/>
+        </w:rPr>
+      </w:r>
+    </w:p>
+    <w:p>
+      <w:pPr>
+        <w:pStyle w:val="Normal"/>
+        <w:widowControl w:val="false"/>
+        <w:bidi w:val="0"/>
+        <w:jc w:val="left"/>
+        <w:rPr>
+          <w:rFonts w:ascii="Liberation Sans" w:hAnsi="Liberation Sans"/>
+          <w:sz w:val="24"/>
+          <w:szCs w:val="24"/>
+        </w:rPr>
+      </w:pPr>
+      <w:r>
+        <w:rPr>
+          <w:rFonts w:ascii="Liberation Sans" w:hAnsi="Liberation Sans"/>
+          <w:sz w:val="24"/>
+          <w:szCs w:val="24"/>
+        </w:rPr>
+        <w:drawing>
+          <wp:anchor behindDoc="0" distT="0" distB="0" distL="0" distR="0" simplePos="0" locked="0" layoutInCell="0" allowOverlap="1" relativeHeight="10">
+            <wp:simplePos x="0" y="0"/>
+            <wp:positionH relativeFrom="column">
+              <wp:align>center</wp:align>
+            </wp:positionH>
+            <wp:positionV relativeFrom="paragraph">
+              <wp:posOffset>635</wp:posOffset>
+            </wp:positionV>
+            <wp:extent cx="6120130" cy="4149725"/>
+            <wp:effectExtent l="0" t="0" r="0" b="0"/>
+            <wp:wrapSquare wrapText="largest"/>
+            <wp:docPr id="9" name="Image8" descr=""/>
+            <wp:cNvGraphicFramePr>
+              <a:graphicFrameLocks xmlns:a="http://schemas.openxmlformats.org/drawingml/2006/main" noChangeAspect="1"/>
+            </wp:cNvGraphicFramePr>
+            <a:graphic xmlns:a="http://schemas.openxmlformats.org/drawingml/2006/main">
+              <a:graphicData uri="http://schemas.openxmlformats.org/drawingml/2006/picture">
+                <pic:pic xmlns:pic="http://schemas.openxmlformats.org/drawingml/2006/picture">
+                  <pic:nvPicPr>
+                    <pic:cNvPr id="9" name="Image8" descr=""/>
+                    <pic:cNvPicPr>
+                      <a:picLocks noChangeAspect="1" noChangeArrowheads="1"/>
+                    </pic:cNvPicPr>
+                  </pic:nvPicPr>
+                  <pic:blipFill>
+                    <a:blip r:embed="rId11"/>
+                    <a:stretch>
+                      <a:fillRect/>
+                    </a:stretch>
+                  </pic:blipFill>
+                  <pic:spPr bwMode="auto">
+                    <a:xfrm>
+                      <a:off x="0" y="0"/>
+                      <a:ext cx="6120130" cy="4149725"/>
+                    </a:xfrm>
+                    <a:prstGeom prst="rect">
+                      <a:avLst/>
+                    </a:prstGeom>
+                  </pic:spPr>
+                </pic:pic>
+              </a:graphicData>
+            </a:graphic>
+          </wp:anchor>
+        </w:drawing>
+      </w:r>
+    </w:p>
+    <w:p>
+      <w:pPr>
+        <w:pStyle w:val="Normal"/>
+        <w:widowControl w:val="false"/>
+        <w:bidi w:val="0"/>
+        <w:jc w:val="left"/>
+        <w:rPr>
+          <w:rFonts w:ascii="Liberation Sans" w:hAnsi="Liberation Sans"/>
+          <w:sz w:val="24"/>
+          <w:szCs w:val="24"/>
+        </w:rPr>
+      </w:pPr>
+      <w:r>
+        <w:rPr/>
+      </w:r>
+    </w:p>
+    <w:p>
+      <w:pPr>
+        <w:pStyle w:val="Normal"/>
+        <w:widowControl w:val="false"/>
+        <w:bidi w:val="0"/>
+        <w:jc w:val="left"/>
+        <w:rPr>
+          <w:rFonts w:ascii="Liberation Sans" w:hAnsi="Liberation Sans"/>
+          <w:b/>
+          <w:b/>
+          <w:bCs/>
+          <w:sz w:val="24"/>
+          <w:szCs w:val="24"/>
+        </w:rPr>
+      </w:pPr>
+      <w:r>
+        <w:rPr>
+          <w:rFonts w:ascii="Liberation Sans" w:hAnsi="Liberation Sans"/>
+          <w:b/>
+          <w:bCs/>
+          <w:sz w:val="24"/>
+          <w:szCs w:val="24"/>
+        </w:rPr>
+        <w:t>USING top -p pid TO CHECK THE STATUS OF PARENTPROCESS</w:t>
+      </w:r>
+    </w:p>
+    <w:p>
+      <w:pPr>
+        <w:pStyle w:val="Normal"/>
+        <w:widowControl w:val="false"/>
+        <w:bidi w:val="0"/>
+        <w:jc w:val="left"/>
+        <w:rPr>
+          <w:rFonts w:ascii="Liberation Sans" w:hAnsi="Liberation Sans"/>
+          <w:b/>
+          <w:b/>
+          <w:bCs/>
+          <w:sz w:val="24"/>
+          <w:szCs w:val="24"/>
+        </w:rPr>
+      </w:pPr>
+      <w:r>
+        <w:rPr>
+          <w:rFonts w:ascii="Liberation Sans" w:hAnsi="Liberation Sans"/>
+          <w:b/>
+          <w:bCs/>
+          <w:sz w:val="24"/>
+          <w:szCs w:val="24"/>
+        </w:rPr>
+      </w:r>
+    </w:p>
+    <w:p>
+      <w:pPr>
+        <w:pStyle w:val="Normal"/>
+        <w:widowControl w:val="false"/>
+        <w:bidi w:val="0"/>
+        <w:jc w:val="left"/>
+        <w:rPr>
+          <w:rFonts w:ascii="Liberation Sans" w:hAnsi="Liberation Sans"/>
+          <w:b/>
+          <w:b/>
+          <w:bCs/>
+          <w:sz w:val="24"/>
+          <w:szCs w:val="24"/>
+        </w:rPr>
+      </w:pPr>
+      <w:r>
+        <w:rPr>
+          <w:rFonts w:ascii="Liberation Sans" w:hAnsi="Liberation Sans"/>
+          <w:b/>
+          <w:bCs/>
+          <w:sz w:val="24"/>
+          <w:szCs w:val="24"/>
+        </w:rPr>
+        <w:drawing>
+          <wp:anchor behindDoc="0" distT="0" distB="0" distL="0" distR="0" simplePos="0" locked="0" layoutInCell="0" allowOverlap="1" relativeHeight="11">
+            <wp:simplePos x="0" y="0"/>
+            <wp:positionH relativeFrom="column">
+              <wp:align>center</wp:align>
+            </wp:positionH>
+            <wp:positionV relativeFrom="paragraph">
+              <wp:posOffset>635</wp:posOffset>
+            </wp:positionV>
+            <wp:extent cx="6120130" cy="4016375"/>
+            <wp:effectExtent l="0" t="0" r="0" b="0"/>
+            <wp:wrapSquare wrapText="largest"/>
+            <wp:docPr id="10" name="Image9" descr=""/>
+            <wp:cNvGraphicFramePr>
+              <a:graphicFrameLocks xmlns:a="http://schemas.openxmlformats.org/drawingml/2006/main" noChangeAspect="1"/>
+            </wp:cNvGraphicFramePr>
+            <a:graphic xmlns:a="http://schemas.openxmlformats.org/drawingml/2006/main">
+              <a:graphicData uri="http://schemas.openxmlformats.org/drawingml/2006/picture">
+                <pic:pic xmlns:pic="http://schemas.openxmlformats.org/drawingml/2006/picture">
+                  <pic:nvPicPr>
+                    <pic:cNvPr id="10" name="Image9" descr=""/>
+                    <pic:cNvPicPr>
+                      <a:picLocks noChangeAspect="1" noChangeArrowheads="1"/>
+                    </pic:cNvPicPr>
+                  </pic:nvPicPr>
+                  <pic:blipFill>
+                    <a:blip r:embed="rId12"/>
+                    <a:stretch>
+                      <a:fillRect/>
+                    </a:stretch>
+                  </pic:blipFill>
+                  <pic:spPr bwMode="auto">
+                    <a:xfrm>
+                      <a:off x="0" y="0"/>
+                      <a:ext cx="6120130" cy="4016375"/>
+                    </a:xfrm>
+                    <a:prstGeom prst="rect">
+                      <a:avLst/>
+                    </a:prstGeom>
+                  </pic:spPr>
+                </pic:pic>
+              </a:graphicData>
+            </a:graphic>
+          </wp:anchor>
+        </w:drawing>
+      </w:r>
+    </w:p>
+    <w:p>
+      <w:pPr>
+        <w:pStyle w:val="Normal"/>
+        <w:widowControl w:val="false"/>
+        <w:bidi w:val="0"/>
+        <w:jc w:val="left"/>
+        <w:rPr>
+          <w:rFonts w:ascii="Liberation Sans" w:hAnsi="Liberation Sans"/>
+          <w:b/>
+          <w:b/>
+          <w:bCs/>
+          <w:sz w:val="24"/>
+          <w:szCs w:val="24"/>
+        </w:rPr>
+      </w:pPr>
+      <w:r>
+        <w:rPr>
+          <w:rFonts w:ascii="Liberation Sans" w:hAnsi="Liberation Sans"/>
+          <w:b/>
+          <w:bCs/>
+          <w:sz w:val="24"/>
+          <w:szCs w:val="24"/>
+        </w:rPr>
+      </w:r>
+    </w:p>
+    <w:p>
+      <w:pPr>
+        <w:pStyle w:val="Normal"/>
+        <w:widowControl w:val="false"/>
+        <w:bidi w:val="0"/>
+        <w:jc w:val="left"/>
+        <w:rPr>
+          <w:rFonts w:ascii="Liberation Sans" w:hAnsi="Liberation Sans"/>
+          <w:sz w:val="24"/>
+          <w:szCs w:val="24"/>
+        </w:rPr>
+      </w:pPr>
+      <w:r>
+        <w:rPr>
           <w:rFonts w:eastAsia="Liberation Sans" w:ascii="Liberation Sans" w:hAnsi="Liberation Sans"/>
-          <w:b w:val="false"/>
-          <w:bCs w:val="false"/>
-        </w:rPr>
-      </w:r>
-    </w:p>
-    <w:p>
-      <w:pPr>
-        <w:pStyle w:val="Heading2"/>
-        <w:numPr>
-          <w:ilvl w:val="0"/>
-          <w:numId w:val="0"/>
-        </w:numPr>
-        <w:ind w:left="0" w:hanging="0"/>
-        <w:rPr/>
-      </w:pPr>
-      <w:bookmarkStart w:id="4" w:name="__RefHeading___Toc1770_12215480621"/>
-      <w:bookmarkEnd w:id="4"/>
-      <w:r>
-        <w:rPr/>
-        <w:t>Results and Analysis [Linux]</w:t>
+          <w:b/>
+          <w:bCs/>
+          <w:i w:val="false"/>
+          <w:caps w:val="false"/>
+          <w:smallCaps w:val="false"/>
+          <w:color w:val="000000"/>
+          <w:spacing w:val="0"/>
+          <w:sz w:val="24"/>
+          <w:szCs w:val="24"/>
+          <w:lang w:val="en-US"/>
+        </w:rPr>
+        <w:t>Use pmap -d pid to view the memory usage of ProcessParent</w:t>
       </w:r>
     </w:p>
     <w:p>
@@ -6423,7 +7247,15 @@
         <w:jc w:val="left"/>
         <w:rPr>
           <w:rFonts w:ascii="Liberation Sans" w:hAnsi="Liberation Sans" w:eastAsia="Liberation Sans"/>
+          <w:b w:val="false"/>
+          <w:b w:val="false"/>
+          <w:bCs w:val="false"/>
+          <w:i w:val="false"/>
+          <w:i w:val="false"/>
+          <w:caps w:val="false"/>
+          <w:smallCaps w:val="false"/>
           <w:color w:val="000000"/>
+          <w:spacing w:val="0"/>
           <w:sz w:val="24"/>
           <w:szCs w:val="24"/>
         </w:rPr>
@@ -6431,21 +7263,178 @@
       <w:r>
         <w:rPr>
           <w:rFonts w:eastAsia="Liberation Sans" w:ascii="Liberation Sans" w:hAnsi="Liberation Sans"/>
+          <w:b w:val="false"/>
+          <w:bCs w:val="false"/>
+          <w:i w:val="false"/>
+          <w:caps w:val="false"/>
+          <w:smallCaps w:val="false"/>
           <w:color w:val="000000"/>
+          <w:spacing w:val="0"/>
           <w:sz w:val="24"/>
           <w:szCs w:val="24"/>
         </w:rPr>
-      </w:r>
-    </w:p>
-    <w:p>
-      <w:pPr>
-        <w:pStyle w:val="Heading1"/>
-        <w:numPr>
-          <w:ilvl w:val="0"/>
-          <w:numId w:val="0"/>
-        </w:numPr>
-        <w:ind w:left="0" w:hanging="0"/>
-        <w:rPr/>
+        <w:t xml:space="preserve">The </w:t>
+      </w:r>
+      <w:r>
+        <w:rPr>
+          <w:rStyle w:val="Emphasis"/>
+          <w:rFonts w:eastAsia="Liberation Sans" w:ascii="Liberation Sans" w:hAnsi="Liberation Sans"/>
+          <w:b w:val="false"/>
+          <w:bCs w:val="false"/>
+          <w:caps w:val="false"/>
+          <w:smallCaps w:val="false"/>
+          <w:color w:val="000000"/>
+          <w:spacing w:val="0"/>
+          <w:sz w:val="24"/>
+          <w:szCs w:val="24"/>
+        </w:rPr>
+        <w:t>pmap command in Linux</w:t>
+      </w:r>
+      <w:r>
+        <w:rPr>
+          <w:rFonts w:eastAsia="Liberation Sans" w:ascii="Liberation Sans" w:hAnsi="Liberation Sans"/>
+          <w:b w:val="false"/>
+          <w:bCs w:val="false"/>
+          <w:i w:val="false"/>
+          <w:caps w:val="false"/>
+          <w:smallCaps w:val="false"/>
+          <w:color w:val="000000"/>
+          <w:spacing w:val="0"/>
+          <w:sz w:val="24"/>
+          <w:szCs w:val="24"/>
+        </w:rPr>
+        <w:t xml:space="preserve"> is used to display the memory map of a process. </w:t>
+      </w:r>
+    </w:p>
+    <w:p>
+      <w:pPr>
+        <w:pStyle w:val="TableContents"/>
+        <w:widowControl w:val="false"/>
+        <w:bidi w:val="0"/>
+        <w:jc w:val="left"/>
+        <w:rPr>
+          <w:rFonts w:ascii="Liberation Sans" w:hAnsi="Liberation Sans" w:eastAsia="Liberation Sans"/>
+          <w:b w:val="false"/>
+          <w:b w:val="false"/>
+          <w:bCs w:val="false"/>
+          <w:i w:val="false"/>
+          <w:i w:val="false"/>
+          <w:caps w:val="false"/>
+          <w:smallCaps w:val="false"/>
+          <w:color w:val="000000"/>
+          <w:spacing w:val="0"/>
+          <w:sz w:val="24"/>
+          <w:szCs w:val="24"/>
+        </w:rPr>
+      </w:pPr>
+      <w:r>
+        <w:rPr>
+          <w:rFonts w:eastAsia="Liberation Sans" w:ascii="Liberation Sans" w:hAnsi="Liberation Sans"/>
+          <w:b w:val="false"/>
+          <w:bCs w:val="false"/>
+          <w:i w:val="false"/>
+          <w:caps w:val="false"/>
+          <w:smallCaps w:val="false"/>
+          <w:color w:val="000000"/>
+          <w:spacing w:val="0"/>
+          <w:sz w:val="24"/>
+          <w:szCs w:val="24"/>
+        </w:rPr>
+      </w:r>
+    </w:p>
+    <w:p>
+      <w:pPr>
+        <w:pStyle w:val="TableContents"/>
+        <w:widowControl w:val="false"/>
+        <w:bidi w:val="0"/>
+        <w:jc w:val="left"/>
+        <w:rPr>
+          <w:rFonts w:ascii="Liberation Sans" w:hAnsi="Liberation Sans" w:eastAsia="Liberation Sans"/>
+          <w:b w:val="false"/>
+          <w:b w:val="false"/>
+          <w:bCs w:val="false"/>
+          <w:i w:val="false"/>
+          <w:i w:val="false"/>
+          <w:caps w:val="false"/>
+          <w:smallCaps w:val="false"/>
+          <w:color w:val="000000"/>
+          <w:spacing w:val="0"/>
+          <w:sz w:val="24"/>
+          <w:szCs w:val="24"/>
+        </w:rPr>
+      </w:pPr>
+      <w:r>
+        <w:rPr>
+          <w:rFonts w:eastAsia="Liberation Sans" w:ascii="Liberation Sans" w:hAnsi="Liberation Sans"/>
+          <w:b w:val="false"/>
+          <w:bCs w:val="false"/>
+          <w:i w:val="false"/>
+          <w:caps w:val="false"/>
+          <w:smallCaps w:val="false"/>
+          <w:color w:val="000000"/>
+          <w:spacing w:val="0"/>
+          <w:sz w:val="24"/>
+          <w:szCs w:val="24"/>
+        </w:rPr>
+        <w:drawing>
+          <wp:anchor behindDoc="0" distT="0" distB="0" distL="0" distR="0" simplePos="0" locked="0" layoutInCell="0" allowOverlap="1" relativeHeight="12">
+            <wp:simplePos x="0" y="0"/>
+            <wp:positionH relativeFrom="column">
+              <wp:posOffset>0</wp:posOffset>
+            </wp:positionH>
+            <wp:positionV relativeFrom="paragraph">
+              <wp:posOffset>635</wp:posOffset>
+            </wp:positionV>
+            <wp:extent cx="6120130" cy="4397375"/>
+            <wp:effectExtent l="0" t="0" r="0" b="0"/>
+            <wp:wrapSquare wrapText="largest"/>
+            <wp:docPr id="11" name="Image10" descr=""/>
+            <wp:cNvGraphicFramePr>
+              <a:graphicFrameLocks xmlns:a="http://schemas.openxmlformats.org/drawingml/2006/main" noChangeAspect="1"/>
+            </wp:cNvGraphicFramePr>
+            <a:graphic xmlns:a="http://schemas.openxmlformats.org/drawingml/2006/main">
+              <a:graphicData uri="http://schemas.openxmlformats.org/drawingml/2006/picture">
+                <pic:pic xmlns:pic="http://schemas.openxmlformats.org/drawingml/2006/picture">
+                  <pic:nvPicPr>
+                    <pic:cNvPr id="11" name="Image10" descr=""/>
+                    <pic:cNvPicPr>
+                      <a:picLocks noChangeAspect="1" noChangeArrowheads="1"/>
+                    </pic:cNvPicPr>
+                  </pic:nvPicPr>
+                  <pic:blipFill>
+                    <a:blip r:embed="rId13"/>
+                    <a:stretch>
+                      <a:fillRect/>
+                    </a:stretch>
+                  </pic:blipFill>
+                  <pic:spPr bwMode="auto">
+                    <a:xfrm>
+                      <a:off x="0" y="0"/>
+                      <a:ext cx="6120130" cy="4397375"/>
+                    </a:xfrm>
+                    <a:prstGeom prst="rect">
+                      <a:avLst/>
+                    </a:prstGeom>
+                  </pic:spPr>
+                </pic:pic>
+              </a:graphicData>
+            </a:graphic>
+          </wp:anchor>
+        </w:drawing>
+      </w:r>
+    </w:p>
+    <w:p>
+      <w:pPr>
+        <w:pStyle w:val="TableContents"/>
+        <w:widowControl w:val="false"/>
+        <w:bidi w:val="0"/>
+        <w:jc w:val="left"/>
+        <w:rPr>
+          <w:rFonts w:ascii="Liberation Sans" w:hAnsi="Liberation Sans" w:eastAsia="Liberation Sans"/>
+          <w:b w:val="false"/>
+          <w:b w:val="false"/>
+          <w:bCs w:val="false"/>
+        </w:rPr>
       </w:pPr>
       <w:r>
         <w:rPr/>
@@ -6456,8 +7445,8 @@
         <w:pStyle w:val="Heading1"/>
         <w:rPr/>
       </w:pPr>
-      <w:bookmarkStart w:id="5" w:name="__RefHeading___Toc606_992951594"/>
-      <w:bookmarkEnd w:id="5"/>
+      <w:bookmarkStart w:id="4" w:name="__RefHeading___Toc606_992951594"/>
+      <w:bookmarkEnd w:id="4"/>
       <w:r>
         <w:rPr/>
         <w:t xml:space="preserve">Reference: </w:t>
@@ -6475,7 +7464,7 @@
         <w:jc w:val="left"/>
         <w:rPr/>
       </w:pPr>
-      <w:hyperlink r:id="rId7">
+      <w:hyperlink r:id="rId14">
         <w:r>
           <w:rPr>
             <w:rStyle w:val="InternetLink"/>
@@ -6502,7 +7491,7 @@
         <w:jc w:val="left"/>
         <w:rPr/>
       </w:pPr>
-      <w:hyperlink r:id="rId8">
+      <w:hyperlink r:id="rId15">
         <w:r>
           <w:rPr>
             <w:rStyle w:val="InternetLink"/>
@@ -6529,7 +7518,7 @@
         <w:jc w:val="left"/>
         <w:rPr/>
       </w:pPr>
-      <w:hyperlink r:id="rId9">
+      <w:hyperlink r:id="rId16">
         <w:r>
           <w:rPr>
             <w:rStyle w:val="InternetLink"/>
@@ -6558,7 +7547,7 @@
           <w:rStyle w:val="InternetLink"/>
         </w:rPr>
       </w:pPr>
-      <w:hyperlink r:id="rId10">
+      <w:hyperlink r:id="rId17">
         <w:r>
           <w:rPr>
             <w:rStyle w:val="InternetLink"/>
@@ -6585,7 +7574,7 @@
           <w:rStyle w:val="InternetLink"/>
         </w:rPr>
       </w:pPr>
-      <w:hyperlink r:id="rId11">
+      <w:hyperlink r:id="rId18">
         <w:r>
           <w:rPr>
             <w:rStyle w:val="InternetLink"/>
@@ -6612,7 +7601,7 @@
           <w:rStyle w:val="InternetLink"/>
         </w:rPr>
       </w:pPr>
-      <w:hyperlink r:id="rId12">
+      <w:hyperlink r:id="rId19">
         <w:r>
           <w:rPr>
             <w:rStyle w:val="InternetLink"/>
@@ -6639,7 +7628,7 @@
           <w:rStyle w:val="InternetLink"/>
         </w:rPr>
       </w:pPr>
-      <w:hyperlink r:id="rId13">
+      <w:hyperlink r:id="rId20">
         <w:r>
           <w:rPr>
             <w:rStyle w:val="InternetLink"/>
@@ -6666,7 +7655,7 @@
           <w:rStyle w:val="InternetLink"/>
         </w:rPr>
       </w:pPr>
-      <w:hyperlink r:id="rId14">
+      <w:hyperlink r:id="rId21">
         <w:r>
           <w:rPr>
             <w:rStyle w:val="InternetLink"/>
@@ -6693,7 +7682,7 @@
           <w:rStyle w:val="InternetLink"/>
         </w:rPr>
       </w:pPr>
-      <w:hyperlink r:id="rId15">
+      <w:hyperlink r:id="rId22">
         <w:r>
           <w:rPr>
             <w:rStyle w:val="InternetLink"/>
@@ -6720,7 +7709,7 @@
           <w:rStyle w:val="InternetLink"/>
         </w:rPr>
       </w:pPr>
-      <w:hyperlink r:id="rId16">
+      <w:hyperlink r:id="rId23">
         <w:r>
           <w:rPr>
             <w:rStyle w:val="InternetLink"/>
@@ -6747,7 +7736,7 @@
           <w:rStyle w:val="InternetLink"/>
         </w:rPr>
       </w:pPr>
-      <w:hyperlink r:id="rId17">
+      <w:hyperlink r:id="rId24">
         <w:r>
           <w:rPr>
             <w:rStyle w:val="InternetLink"/>
@@ -8380,6 +9369,143 @@
           <w:tab w:val="num" w:pos="3600"/>
         </w:tabs>
         <w:ind w:left="3600" w:hanging="360"/>
+      </w:pPr>
+      <w:rPr>
+        <w:rFonts w:ascii="OpenSymbol" w:hAnsi="OpenSymbol" w:cs="OpenSymbol" w:hint="default"/>
+      </w:rPr>
+    </w:lvl>
+  </w:abstractNum>
+  <w:abstractNum w:abstractNumId="13">
+    <w:lvl w:ilvl="0">
+      <w:start w:val="1"/>
+      <w:numFmt w:val="bullet"/>
+      <w:lvlText w:val=""/>
+      <w:lvlJc w:val="left"/>
+      <w:pPr>
+        <w:tabs>
+          <w:tab w:val="num" w:pos="787"/>
+        </w:tabs>
+        <w:ind w:left="787" w:hanging="360"/>
+      </w:pPr>
+      <w:rPr>
+        <w:rFonts w:ascii="Symbol" w:hAnsi="Symbol" w:cs="Symbol" w:hint="default"/>
+      </w:rPr>
+    </w:lvl>
+    <w:lvl w:ilvl="1">
+      <w:start w:val="1"/>
+      <w:numFmt w:val="bullet"/>
+      <w:lvlText w:val="◦"/>
+      <w:lvlJc w:val="left"/>
+      <w:pPr>
+        <w:tabs>
+          <w:tab w:val="num" w:pos="1147"/>
+        </w:tabs>
+        <w:ind w:left="1147" w:hanging="360"/>
+      </w:pPr>
+      <w:rPr>
+        <w:rFonts w:ascii="OpenSymbol" w:hAnsi="OpenSymbol" w:cs="OpenSymbol" w:hint="default"/>
+      </w:rPr>
+    </w:lvl>
+    <w:lvl w:ilvl="2">
+      <w:start w:val="1"/>
+      <w:numFmt w:val="bullet"/>
+      <w:lvlText w:val="▪"/>
+      <w:lvlJc w:val="left"/>
+      <w:pPr>
+        <w:tabs>
+          <w:tab w:val="num" w:pos="1507"/>
+        </w:tabs>
+        <w:ind w:left="1507" w:hanging="360"/>
+      </w:pPr>
+      <w:rPr>
+        <w:rFonts w:ascii="OpenSymbol" w:hAnsi="OpenSymbol" w:cs="OpenSymbol" w:hint="default"/>
+      </w:rPr>
+    </w:lvl>
+    <w:lvl w:ilvl="3">
+      <w:start w:val="1"/>
+      <w:numFmt w:val="bullet"/>
+      <w:lvlText w:val=""/>
+      <w:lvlJc w:val="left"/>
+      <w:pPr>
+        <w:tabs>
+          <w:tab w:val="num" w:pos="1867"/>
+        </w:tabs>
+        <w:ind w:left="1867" w:hanging="360"/>
+      </w:pPr>
+      <w:rPr>
+        <w:rFonts w:ascii="Symbol" w:hAnsi="Symbol" w:cs="Symbol" w:hint="default"/>
+      </w:rPr>
+    </w:lvl>
+    <w:lvl w:ilvl="4">
+      <w:start w:val="1"/>
+      <w:numFmt w:val="bullet"/>
+      <w:lvlText w:val="◦"/>
+      <w:lvlJc w:val="left"/>
+      <w:pPr>
+        <w:tabs>
+          <w:tab w:val="num" w:pos="2227"/>
+        </w:tabs>
+        <w:ind w:left="2227" w:hanging="360"/>
+      </w:pPr>
+      <w:rPr>
+        <w:rFonts w:ascii="OpenSymbol" w:hAnsi="OpenSymbol" w:cs="OpenSymbol" w:hint="default"/>
+      </w:rPr>
+    </w:lvl>
+    <w:lvl w:ilvl="5">
+      <w:start w:val="1"/>
+      <w:numFmt w:val="bullet"/>
+      <w:lvlText w:val="▪"/>
+      <w:lvlJc w:val="left"/>
+      <w:pPr>
+        <w:tabs>
+          <w:tab w:val="num" w:pos="2587"/>
+        </w:tabs>
+        <w:ind w:left="2587" w:hanging="360"/>
+      </w:pPr>
+      <w:rPr>
+        <w:rFonts w:ascii="OpenSymbol" w:hAnsi="OpenSymbol" w:cs="OpenSymbol" w:hint="default"/>
+      </w:rPr>
+    </w:lvl>
+    <w:lvl w:ilvl="6">
+      <w:start w:val="1"/>
+      <w:numFmt w:val="bullet"/>
+      <w:lvlText w:val=""/>
+      <w:lvlJc w:val="left"/>
+      <w:pPr>
+        <w:tabs>
+          <w:tab w:val="num" w:pos="2947"/>
+        </w:tabs>
+        <w:ind w:left="2947" w:hanging="360"/>
+      </w:pPr>
+      <w:rPr>
+        <w:rFonts w:ascii="Symbol" w:hAnsi="Symbol" w:cs="Symbol" w:hint="default"/>
+      </w:rPr>
+    </w:lvl>
+    <w:lvl w:ilvl="7">
+      <w:start w:val="1"/>
+      <w:numFmt w:val="bullet"/>
+      <w:lvlText w:val="◦"/>
+      <w:lvlJc w:val="left"/>
+      <w:pPr>
+        <w:tabs>
+          <w:tab w:val="num" w:pos="3307"/>
+        </w:tabs>
+        <w:ind w:left="3307" w:hanging="360"/>
+      </w:pPr>
+      <w:rPr>
+        <w:rFonts w:ascii="OpenSymbol" w:hAnsi="OpenSymbol" w:cs="OpenSymbol" w:hint="default"/>
+      </w:rPr>
+    </w:lvl>
+    <w:lvl w:ilvl="8">
+      <w:start w:val="1"/>
+      <w:numFmt w:val="bullet"/>
+      <w:lvlText w:val="▪"/>
+      <w:lvlJc w:val="left"/>
+      <w:pPr>
+        <w:tabs>
+          <w:tab w:val="num" w:pos="3667"/>
+        </w:tabs>
+        <w:ind w:left="3667" w:hanging="360"/>
       </w:pPr>
       <w:rPr>
         <w:rFonts w:ascii="OpenSymbol" w:hAnsi="OpenSymbol" w:cs="OpenSymbol" w:hint="default"/>
@@ -8421,6 +9547,9 @@
   </w:num>
   <w:num w:numId="12">
     <w:abstractNumId w:val="12"/>
+  </w:num>
+  <w:num w:numId="13">
+    <w:abstractNumId w:val="13"/>
   </w:num>
 </w:numbering>
 </file>
@@ -8568,6 +9697,14 @@
     <w:name w:val="Index Link"/>
     <w:qFormat/>
     <w:rPr/>
+  </w:style>
+  <w:style w:type="character" w:styleId="Emphasis">
+    <w:name w:val="Emphasis"/>
+    <w:qFormat/>
+    <w:rPr>
+      <w:i/>
+      <w:iCs/>
+    </w:rPr>
   </w:style>
   <w:style w:type="paragraph" w:styleId="Heading">
     <w:name w:val="Heading"/>

</xml_diff>